<commit_message>
References will be added automatically.
</commit_message>
<xml_diff>
--- a/sample/Sample.docx
+++ b/sample/Sample.docx
@@ -47,6 +47,8 @@
         </w:rPr>
         <w:t>MsTest</w:t>
       </w:r>
+      <w:bookmarkStart w:id="0" w:name="_GoBack"/>
+      <w:bookmarkEnd w:id="0"/>
     </w:p>
     <w:p>
       <w:pPr>
@@ -159,8 +161,6 @@
         </w:rPr>
         <w:t>Method 1</w:t>
       </w:r>
-      <w:bookmarkStart w:id="0" w:name="_GoBack"/>
-      <w:bookmarkEnd w:id="0"/>
     </w:p>
     <w:sectPr>
       <w:pgSz w:w="11906" w:h="16838"/>

</xml_diff>